<commit_message>
add user_manual in mini program
</commit_message>
<xml_diff>
--- a/释聚文化小程序说明.docx
+++ b/释聚文化小程序说明.docx
@@ -5,12 +5,25 @@
     <w:p>
       <w:pPr>
         <w:pStyle w:val="Heading1"/>
+        <w:jc w:val="center"/>
       </w:pPr>
       <w:r>
         <w:rPr>
           <w:rFonts w:hint="eastAsia"/>
         </w:rPr>
-        <w:t>释聚文化小程序说明</w:t>
+        <w:t>释聚文化</w:t>
+      </w:r>
+      <w:r>
+        <w:rPr>
+          <w:rFonts w:hint="eastAsia"/>
+        </w:rPr>
+        <w:t>勋章</w:t>
+      </w:r>
+      <w:r>
+        <w:rPr>
+          <w:rFonts w:hint="eastAsia"/>
+        </w:rPr>
+        <w:t>小程序说明</w:t>
       </w:r>
     </w:p>
     <w:p/>
@@ -130,6 +143,9 @@
       </w:r>
     </w:p>
     <w:p>
+      <w:pPr>
+        <w:jc w:val="center"/>
+      </w:pPr>
       <w:r>
         <w:rPr>
           <w:rFonts w:hint="eastAsia"/>
@@ -187,6 +203,9 @@
       </w:r>
     </w:p>
     <w:p>
+      <w:pPr>
+        <w:jc w:val="center"/>
+      </w:pPr>
       <w:r>
         <w:rPr>
           <w:rFonts w:hint="eastAsia"/>
@@ -252,6 +271,9 @@
       </w:r>
     </w:p>
     <w:p>
+      <w:pPr>
+        <w:jc w:val="center"/>
+      </w:pPr>
       <w:r>
         <w:rPr>
           <w:rFonts w:hint="eastAsia"/>
@@ -301,6 +323,7 @@
         </w:drawing>
       </w:r>
     </w:p>
+    <w:p/>
     <w:p>
       <w:r>
         <w:rPr>
@@ -318,8 +341,8 @@
         <w:lastRenderedPageBreak/>
         <w:drawing>
           <wp:inline distT="0" distB="0" distL="0" distR="0">
-            <wp:extent cx="2222500" cy="2692400"/>
-            <wp:effectExtent l="0" t="0" r="0" b="0"/>
+            <wp:extent cx="1876042" cy="2272691"/>
+            <wp:effectExtent l="0" t="0" r="3810" b="635"/>
             <wp:docPr id="2" name="Picture 2"/>
             <wp:cNvGraphicFramePr>
               <a:graphicFrameLocks xmlns:a="http://schemas.openxmlformats.org/drawingml/2006/main" noChangeAspect="1"/>
@@ -346,7 +369,7 @@
                   <pic:spPr>
                     <a:xfrm>
                       <a:off x="0" y="0"/>
-                      <a:ext cx="2222500" cy="2692400"/>
+                      <a:ext cx="1885495" cy="2284143"/>
                     </a:xfrm>
                     <a:prstGeom prst="rect">
                       <a:avLst/>
@@ -365,8 +388,8 @@
         </w:rPr>
         <w:drawing>
           <wp:inline distT="0" distB="0" distL="0" distR="0">
-            <wp:extent cx="2197100" cy="2679700"/>
-            <wp:effectExtent l="0" t="0" r="0" b="0"/>
+            <wp:extent cx="1863743" cy="2273121"/>
+            <wp:effectExtent l="0" t="0" r="3175" b="635"/>
             <wp:docPr id="3" name="Picture 3"/>
             <wp:cNvGraphicFramePr>
               <a:graphicFrameLocks xmlns:a="http://schemas.openxmlformats.org/drawingml/2006/main" noChangeAspect="1"/>
@@ -393,7 +416,7 @@
                   <pic:spPr>
                     <a:xfrm>
                       <a:off x="0" y="0"/>
-                      <a:ext cx="2197100" cy="2679700"/>
+                      <a:ext cx="1892410" cy="2308085"/>
                     </a:xfrm>
                     <a:prstGeom prst="rect">
                       <a:avLst/>
@@ -412,8 +435,8 @@
         </w:rPr>
         <w:drawing>
           <wp:inline distT="0" distB="0" distL="0" distR="0">
-            <wp:extent cx="2260600" cy="2476500"/>
-            <wp:effectExtent l="0" t="0" r="0" b="0"/>
+            <wp:extent cx="1981200" cy="2170416"/>
+            <wp:effectExtent l="0" t="0" r="0" b="1905"/>
             <wp:docPr id="4" name="Picture 4"/>
             <wp:cNvGraphicFramePr>
               <a:graphicFrameLocks xmlns:a="http://schemas.openxmlformats.org/drawingml/2006/main" noChangeAspect="1"/>
@@ -440,7 +463,7 @@
                   <pic:spPr>
                     <a:xfrm>
                       <a:off x="0" y="0"/>
-                      <a:ext cx="2260600" cy="2476500"/>
+                      <a:ext cx="1991253" cy="2181429"/>
                     </a:xfrm>
                     <a:prstGeom prst="rect">
                       <a:avLst/>
@@ -464,12 +487,18 @@
       </w:r>
     </w:p>
     <w:p>
+      <w:pPr>
+        <w:rPr>
+          <w:rFonts w:hint="eastAsia"/>
+        </w:rPr>
+      </w:pPr>
+    </w:p>
+    <w:p>
       <w:r>
         <w:rPr>
           <w:rFonts w:hint="eastAsia"/>
           <w:noProof/>
         </w:rPr>
-        <w:lastRenderedPageBreak/>
         <w:drawing>
           <wp:inline distT="0" distB="0" distL="0" distR="0">
             <wp:extent cx="2806700" cy="4992429"/>
@@ -566,6 +595,7 @@
         <w:rPr>
           <w:rFonts w:hint="eastAsia"/>
         </w:rPr>
+        <w:lastRenderedPageBreak/>
         <w:t>在</w:t>
       </w:r>
       <w:r>
@@ -591,12 +621,18 @@
       </w:r>
     </w:p>
     <w:p>
+      <w:pPr>
+        <w:rPr>
+          <w:rFonts w:hint="eastAsia"/>
+        </w:rPr>
+      </w:pPr>
+    </w:p>
+    <w:p>
       <w:r>
         <w:rPr>
           <w:rFonts w:hint="eastAsia"/>
           <w:noProof/>
         </w:rPr>
-        <w:lastRenderedPageBreak/>
         <w:drawing>
           <wp:inline distT="0" distB="0" distL="0" distR="0" wp14:anchorId="19981E5E" wp14:editId="7BD1C0DB">
             <wp:extent cx="2963030" cy="5270500"/>
@@ -711,6 +747,9 @@
       </w:r>
     </w:p>
     <w:p>
+      <w:pPr>
+        <w:jc w:val="center"/>
+      </w:pPr>
       <w:r>
         <w:rPr>
           <w:rFonts w:hint="eastAsia"/>
@@ -771,6 +810,9 @@
     </w:p>
     <w:p/>
     <w:p>
+      <w:pPr>
+        <w:jc w:val="center"/>
+      </w:pPr>
       <w:r>
         <w:rPr>
           <w:rFonts w:hint="eastAsia"/>
@@ -819,11 +861,13 @@
         </w:drawing>
       </w:r>
     </w:p>
-    <w:p>
-      <w:r>
-        <w:rPr>
-          <w:rFonts w:hint="eastAsia"/>
-        </w:rPr>
+    <w:p/>
+    <w:p>
+      <w:r>
+        <w:rPr>
+          <w:rFonts w:hint="eastAsia"/>
+        </w:rPr>
+        <w:lastRenderedPageBreak/>
         <w:t>此时就可以在需要打卡的列表中看到该打卡活动，点击后可以看到打卡页：</w:t>
       </w:r>
     </w:p>
@@ -833,7 +877,6 @@
           <w:rFonts w:hint="eastAsia"/>
           <w:noProof/>
         </w:rPr>
-        <w:lastRenderedPageBreak/>
         <w:drawing>
           <wp:inline distT="0" distB="0" distL="0" distR="0">
             <wp:extent cx="2863072" cy="5092700"/>
@@ -925,6 +968,7 @@
       </w:r>
     </w:p>
     <w:p/>
+    <w:p/>
     <w:p>
       <w:r>
         <w:rPr>
@@ -935,19 +979,20 @@
     </w:p>
     <w:p/>
     <w:p>
-      <w:pPr>
-        <w:rPr>
-          <w:rFonts w:hint="eastAsia"/>
-        </w:rPr>
-      </w:pPr>
-      <w:r>
-        <w:rPr>
-          <w:rFonts w:hint="eastAsia"/>
-        </w:rPr>
-        <w:t>注：以上二维码为体验版小程序生成的二维码，上线后将用正式版本替换。</w:t>
+      <w:r>
+        <w:rPr>
+          <w:rFonts w:hint="eastAsia"/>
+        </w:rPr>
+        <w:t>注：以上二维码为体验版小程序生成的二维码</w:t>
       </w:r>
       <w:bookmarkStart w:id="0" w:name="_GoBack"/>
       <w:bookmarkEnd w:id="0"/>
+      <w:r>
+        <w:rPr>
+          <w:rFonts w:hint="eastAsia"/>
+        </w:rPr>
+        <w:t>。</w:t>
+      </w:r>
     </w:p>
     <w:sectPr>
       <w:pgSz w:w="12240" w:h="15840"/>

</xml_diff>